<commit_message>
Edited database log and dbTables
I don't remember what I did in the spreadsheet in all honesty, and I copy/pasted the database log into the file that I had in the repository instead of keeping it outside it and emailing it. I decided that you guys can just pull everything from here instead of me emailing. Will add the database tomorrow and finalise everything else, but I believe that I have finished.
</commit_message>
<xml_diff>
--- a/documentation/db log.docx
+++ b/documentation/db log.docx
@@ -2,6 +2,619 @@
 <file path=word/document.xml><?xml version="1.0" encoding="utf-8"?>
 <w:document xmlns:wpc="http://schemas.microsoft.com/office/word/2010/wordprocessingCanvas" xmlns:cx="http://schemas.microsoft.com/office/drawing/2014/chartex" xmlns:cx1="http://schemas.microsoft.com/office/drawing/2015/9/8/chartex" xmlns:cx2="http://schemas.microsoft.com/office/drawing/2015/10/21/chartex" xmlns:cx3="http://schemas.microsoft.com/office/drawing/2016/5/9/chartex" xmlns:cx4="http://schemas.microsoft.com/office/drawing/2016/5/10/chartex" xmlns:cx5="http://schemas.microsoft.com/office/drawing/2016/5/11/chartex" xmlns:cx6="http://schemas.microsoft.com/office/drawing/2016/5/12/chartex" xmlns:cx7="http://schemas.microsoft.com/office/drawing/2016/5/13/chartex" xmlns:cx8="http://schemas.microsoft.com/office/drawing/2016/5/14/chartex" xmlns:mc="http://schemas.openxmlformats.org/markup-compatibility/2006" xmlns:aink="http://schemas.microsoft.com/office/drawing/2016/ink" xmlns:am3d="http://schemas.microsoft.com/office/drawing/2017/model3d" xmlns:o="urn:schemas-microsoft-com:office:office" xmlns:r="http://schemas.openxmlformats.org/officeDocument/2006/relationships" xmlns:m="http://schemas.openxmlformats.org/officeDocument/2006/math" xmlns:v="urn:schemas-microsoft-com:vml" xmlns:wp14="http://schemas.microsoft.com/office/word/2010/wordprocessingDrawing" xmlns:wp="http://schemas.openxmlformats.org/drawingml/2006/wordprocessingDrawing" xmlns:w10="urn:schemas-microsoft-com:office:word" xmlns:w="http://schemas.openxmlformats.org/wordprocessingml/2006/main" xmlns:w14="http://schemas.microsoft.com/office/word/2010/wordml" xmlns:w15="http://schemas.microsoft.com/office/word/2012/wordml" xmlns:w16cid="http://schemas.microsoft.com/office/word/2016/wordml/cid" xmlns:w16se="http://schemas.microsoft.com/office/word/2015/wordml/symex" xmlns:wpg="http://schemas.microsoft.com/office/word/2010/wordprocessingGroup" xmlns:wpi="http://schemas.microsoft.com/office/word/2010/wordprocessingInk" xmlns:wne="http://schemas.microsoft.com/office/word/2006/wordml" xmlns:wps="http://schemas.microsoft.com/office/word/2010/wordprocessingShape" mc:Ignorable="w14 w15 w16se w16cid wp14">
   <w:body>
+    <w:p>
+      <w:pPr>
+        <w:pStyle w:val="Heading1"/>
+      </w:pPr>
+      <w:r>
+        <w:t>Database log</w:t>
+      </w:r>
+    </w:p>
+    <w:p>
+      <w:pPr>
+        <w:pStyle w:val="Heading2"/>
+      </w:pPr>
+      <w:r>
+        <w:t>Ma</w:t>
+      </w:r>
+      <w:r>
+        <w:t>y</w:t>
+      </w:r>
+      <w:r>
+        <w:t xml:space="preserve"> 18</w:t>
+      </w:r>
+      <w:r>
+        <w:rPr>
+          <w:vertAlign w:val="superscript"/>
+        </w:rPr>
+        <w:t>th</w:t>
+      </w:r>
+    </w:p>
+    <w:p>
+      <w:r>
+        <w:t xml:space="preserve">Created the </w:t>
+      </w:r>
+      <w:r>
+        <w:t xml:space="preserve">h2go </w:t>
+      </w:r>
+      <w:r>
+        <w:t>database using phpMyAdmin</w:t>
+      </w:r>
+    </w:p>
+    <w:p>
+      <w:r>
+        <w:t>Made the members table</w:t>
+      </w:r>
+      <w:r>
+        <w:t xml:space="preserve"> to store their data</w:t>
+      </w:r>
+    </w:p>
+    <w:p>
+      <w:r>
+        <w:rPr>
+          <w:noProof/>
+        </w:rPr>
+        <w:drawing>
+          <wp:inline distT="0" distB="0" distL="0" distR="0" wp14:anchorId="34B6738A" wp14:editId="6FEB4325">
+            <wp:extent cx="5731510" cy="2124075"/>
+            <wp:effectExtent l="0" t="0" r="2540" b="9525"/>
+            <wp:docPr id="1" name="Picture 1"/>
+            <wp:cNvGraphicFramePr>
+              <a:graphicFrameLocks xmlns:a="http://schemas.openxmlformats.org/drawingml/2006/main" noChangeAspect="1"/>
+            </wp:cNvGraphicFramePr>
+            <a:graphic xmlns:a="http://schemas.openxmlformats.org/drawingml/2006/main">
+              <a:graphicData uri="http://schemas.openxmlformats.org/drawingml/2006/picture">
+                <pic:pic xmlns:pic="http://schemas.openxmlformats.org/drawingml/2006/picture">
+                  <pic:nvPicPr>
+                    <pic:cNvPr id="1" name=""/>
+                    <pic:cNvPicPr/>
+                  </pic:nvPicPr>
+                  <pic:blipFill>
+                    <a:blip r:embed="rId4"/>
+                    <a:stretch>
+                      <a:fillRect/>
+                    </a:stretch>
+                  </pic:blipFill>
+                  <pic:spPr>
+                    <a:xfrm>
+                      <a:off x="0" y="0"/>
+                      <a:ext cx="5731510" cy="2124075"/>
+                    </a:xfrm>
+                    <a:prstGeom prst="rect">
+                      <a:avLst/>
+                    </a:prstGeom>
+                  </pic:spPr>
+                </pic:pic>
+              </a:graphicData>
+            </a:graphic>
+          </wp:inline>
+        </w:drawing>
+      </w:r>
+    </w:p>
+    <w:p>
+      <w:pPr>
+        <w:pStyle w:val="Heading2"/>
+      </w:pPr>
+      <w:r>
+        <w:t>May 23</w:t>
+      </w:r>
+      <w:r>
+        <w:rPr>
+          <w:vertAlign w:val="superscript"/>
+        </w:rPr>
+        <w:t>rd</w:t>
+      </w:r>
+    </w:p>
+    <w:p>
+      <w:r>
+        <w:t xml:space="preserve">Added a connection script </w:t>
+      </w:r>
+      <w:r>
+        <w:t>so that the website can connect to the database</w:t>
+      </w:r>
+    </w:p>
+    <w:p>
+      <w:r>
+        <w:t xml:space="preserve">Made the </w:t>
+      </w:r>
+      <w:r>
+        <w:t>sign-up</w:t>
+      </w:r>
+      <w:r>
+        <w:t xml:space="preserve"> page insert data into the </w:t>
+      </w:r>
+      <w:r>
+        <w:t>database</w:t>
+      </w:r>
+      <w:r>
+        <w:t xml:space="preserve">. For some reason the email wasn’t </w:t>
+      </w:r>
+      <w:r>
+        <w:t xml:space="preserve">inserting but I realised that I had made a typo in the code and it was trying to insert it into a </w:t>
+      </w:r>
+      <w:r>
+        <w:t>non-existent row. RIP</w:t>
+      </w:r>
+    </w:p>
+    <w:p>
+      <w:r>
+        <w:t>Made a quick login page</w:t>
+      </w:r>
+      <w:r>
+        <w:t xml:space="preserve"> that takes the </w:t>
+      </w:r>
+      <w:r>
+        <w:t>existing emails in the database and compares them with the entered email and password. If everything matches, the user logs in</w:t>
+      </w:r>
+    </w:p>
+    <w:p>
+      <w:r>
+        <w:t>Made the update page replace data in the database</w:t>
+      </w:r>
+      <w:r>
+        <w:t xml:space="preserve">. Works well </w:t>
+      </w:r>
+      <w:proofErr w:type="spellStart"/>
+      <w:r>
+        <w:t>woo</w:t>
+      </w:r>
+      <w:r>
+        <w:t>p</w:t>
+      </w:r>
+      <w:proofErr w:type="spellEnd"/>
+      <w:r>
+        <w:t>!</w:t>
+      </w:r>
+    </w:p>
+    <w:p>
+      <w:r>
+        <w:t xml:space="preserve">I also made it so that if the user is logged in, they see </w:t>
+      </w:r>
+      <w:r>
+        <w:t xml:space="preserve">one nav bar and if they aren’t logged in, they see a different one! This might not belong </w:t>
+      </w:r>
+      <w:r>
+        <w:t>here,</w:t>
+      </w:r>
+      <w:r>
+        <w:t xml:space="preserve"> but it excites me so I’m leaving it :D</w:t>
+      </w:r>
+    </w:p>
+    <w:p>
+      <w:pPr>
+        <w:pStyle w:val="Heading2"/>
+      </w:pPr>
+      <w:r>
+        <w:t>May 25</w:t>
+      </w:r>
+      <w:r>
+        <w:rPr>
+          <w:vertAlign w:val="superscript"/>
+        </w:rPr>
+        <w:t>th</w:t>
+      </w:r>
+      <w:r>
+        <w:t xml:space="preserve"> </w:t>
+      </w:r>
+    </w:p>
+    <w:p>
+      <w:r>
+        <w:t xml:space="preserve">Also made a quick log out function. It was a bit of a drag because Jackie and I both tried several methods of logging out such as </w:t>
+      </w:r>
+      <w:proofErr w:type="spellStart"/>
+      <w:r>
+        <w:t>unsetting</w:t>
+      </w:r>
+      <w:proofErr w:type="spellEnd"/>
+      <w:r>
+        <w:t xml:space="preserve"> the </w:t>
+      </w:r>
+      <w:proofErr w:type="spellStart"/>
+      <w:r>
+        <w:t>userid</w:t>
+      </w:r>
+      <w:proofErr w:type="spellEnd"/>
+      <w:r>
+        <w:t xml:space="preserve"> but that didn’t work so we started and destroyed the session to get it to work</w:t>
+      </w:r>
+      <w:r>
+        <w:t>. I’m proud to say that I found that solution</w:t>
+      </w:r>
+    </w:p>
+    <w:p>
+      <w:pPr>
+        <w:pStyle w:val="Heading2"/>
+      </w:pPr>
+      <w:r>
+        <w:t>May 30</w:t>
+      </w:r>
+      <w:r>
+        <w:rPr>
+          <w:vertAlign w:val="superscript"/>
+        </w:rPr>
+        <w:t>th</w:t>
+      </w:r>
+    </w:p>
+    <w:p>
+      <w:r>
+        <w:t>Made the product, cart and sale tables</w:t>
+      </w:r>
+      <w:r>
+        <w:t xml:space="preserve"> and added </w:t>
+      </w:r>
+      <w:proofErr w:type="spellStart"/>
+      <w:r>
+        <w:t>userAddress</w:t>
+      </w:r>
+      <w:proofErr w:type="spellEnd"/>
+      <w:r>
+        <w:t xml:space="preserve"> to the user </w:t>
+      </w:r>
+      <w:r>
+        <w:t>table</w:t>
+      </w:r>
+      <w:proofErr w:type="gramStart"/>
+      <w:r>
+        <w:t xml:space="preserve">. </w:t>
+      </w:r>
+      <w:proofErr w:type="gramEnd"/>
+      <w:r>
+        <w:t>Also renamed member</w:t>
+      </w:r>
+      <w:r>
+        <w:t>s</w:t>
+      </w:r>
+      <w:r>
+        <w:t xml:space="preserve"> to user</w:t>
+      </w:r>
+      <w:r>
+        <w:t xml:space="preserve">. The product table includes information about the </w:t>
+      </w:r>
+      <w:r>
+        <w:t>products such as their type (jar, bottle, packet, etc.)</w:t>
+      </w:r>
+      <w:r>
+        <w:t>, size, price and other details.</w:t>
+      </w:r>
+      <w:r>
+        <w:t xml:space="preserve"> The cart table </w:t>
+      </w:r>
+      <w:r>
+        <w:t>had the productid</w:t>
+      </w:r>
+      <w:r>
+        <w:t>, name, price, quantity and total price</w:t>
+      </w:r>
+      <w:r>
+        <w:t xml:space="preserve">. The id, name and price all came from the </w:t>
+      </w:r>
+      <w:r>
+        <w:t>product table</w:t>
+      </w:r>
+      <w:r>
+        <w:t xml:space="preserve"> whereas the quantity and total price originated here.</w:t>
+      </w:r>
+      <w:r>
+        <w:t xml:space="preserve"> </w:t>
+      </w:r>
+      <w:r>
+        <w:t xml:space="preserve">The sale table acts as a receipt </w:t>
+      </w:r>
+      <w:r>
+        <w:t xml:space="preserve">and </w:t>
+      </w:r>
+      <w:r>
+        <w:t xml:space="preserve">has a </w:t>
+      </w:r>
+      <w:proofErr w:type="spellStart"/>
+      <w:r>
+        <w:t>saleid</w:t>
+      </w:r>
+      <w:proofErr w:type="spellEnd"/>
+      <w:r>
+        <w:t xml:space="preserve"> and stores the </w:t>
+      </w:r>
+      <w:r>
+        <w:t xml:space="preserve">productid, </w:t>
+      </w:r>
+      <w:proofErr w:type="spellStart"/>
+      <w:r>
+        <w:t>userid</w:t>
+      </w:r>
+      <w:proofErr w:type="spellEnd"/>
+      <w:r>
+        <w:t>, quantity, total price</w:t>
+      </w:r>
+      <w:r>
+        <w:t>, timestamp</w:t>
+      </w:r>
+      <w:r>
+        <w:t xml:space="preserve">, address </w:t>
+      </w:r>
+      <w:r>
+        <w:t>and price</w:t>
+      </w:r>
+      <w:r>
+        <w:t>.</w:t>
+      </w:r>
+    </w:p>
+    <w:p>
+      <w:pPr>
+        <w:pStyle w:val="Heading2"/>
+        <w:rPr>
+          <w:vertAlign w:val="superscript"/>
+        </w:rPr>
+      </w:pPr>
+      <w:r>
+        <w:t>June 8</w:t>
+      </w:r>
+      <w:r>
+        <w:rPr>
+          <w:vertAlign w:val="superscript"/>
+        </w:rPr>
+        <w:t>th</w:t>
+      </w:r>
+    </w:p>
+    <w:p>
+      <w:r>
+        <w:t>(Over the course of June 6</w:t>
+      </w:r>
+      <w:r>
+        <w:rPr>
+          <w:vertAlign w:val="superscript"/>
+        </w:rPr>
+        <w:t>th</w:t>
+      </w:r>
+      <w:r>
+        <w:t xml:space="preserve"> and 8</w:t>
+      </w:r>
+      <w:r>
+        <w:rPr>
+          <w:vertAlign w:val="superscript"/>
+        </w:rPr>
+        <w:t>th</w:t>
+      </w:r>
+      <w:r>
+        <w:t>)</w:t>
+      </w:r>
+      <w:r>
+        <w:t xml:space="preserve"> </w:t>
+      </w:r>
+      <w:r>
+        <w:t xml:space="preserve">I decided to delete the </w:t>
+      </w:r>
+      <w:r>
+        <w:t xml:space="preserve">sales </w:t>
+      </w:r>
+      <w:r>
+        <w:t xml:space="preserve">table because PayPal does the whole receipt thing and </w:t>
+      </w:r>
+      <w:r>
+        <w:t>I don’t need it because I can’t implement it properly anyway. Also</w:t>
+      </w:r>
+      <w:r>
+        <w:t>,</w:t>
+      </w:r>
+      <w:r>
+        <w:t xml:space="preserve"> it’s not like I’ll have actual customers…</w:t>
+      </w:r>
+      <w:r>
+        <w:t xml:space="preserve"> I also deleted the </w:t>
+      </w:r>
+      <w:r>
+        <w:t>(total)</w:t>
+      </w:r>
+      <w:r>
+        <w:t>price</w:t>
+      </w:r>
+      <w:r>
+        <w:t xml:space="preserve"> and quantity</w:t>
+      </w:r>
+      <w:r>
+        <w:t xml:space="preserve"> because it can drag that </w:t>
+      </w:r>
+      <w:r>
+        <w:lastRenderedPageBreak/>
+        <w:t xml:space="preserve">from the </w:t>
+      </w:r>
+      <w:r>
+        <w:t xml:space="preserve">productid which is cool. </w:t>
+      </w:r>
+      <w:r>
+        <w:t>And the total price will be calculated just using PHP</w:t>
+      </w:r>
+      <w:r>
+        <w:t xml:space="preserve">. I added a </w:t>
+      </w:r>
+      <w:proofErr w:type="spellStart"/>
+      <w:r>
+        <w:t>userid</w:t>
+      </w:r>
+      <w:proofErr w:type="spellEnd"/>
+      <w:r>
+        <w:t xml:space="preserve"> so that the user can keep </w:t>
+      </w:r>
+      <w:proofErr w:type="spellStart"/>
+      <w:r>
+        <w:t>teir</w:t>
+      </w:r>
+      <w:proofErr w:type="spellEnd"/>
+      <w:r>
+        <w:t xml:space="preserve"> cart even if they l</w:t>
+      </w:r>
+      <w:r>
+        <w:t>og out or leave the website.</w:t>
+      </w:r>
+    </w:p>
+    <w:p>
+      <w:r>
+        <w:t xml:space="preserve">I inserted mock data into the </w:t>
+      </w:r>
+      <w:r>
+        <w:t>user table so that I could have users in my database that weren’t just “Dan” or “Cool guy”</w:t>
+      </w:r>
+      <w:r>
+        <w:t>.</w:t>
+      </w:r>
+      <w:r>
+        <w:t xml:space="preserve"> </w:t>
+      </w:r>
+      <w:r>
+        <w:t>I used 50 different specimens. I also encountered a problem with the timestamp</w:t>
+      </w:r>
+      <w:r>
+        <w:t>. The users had no timestamp when they were inserted so I made one up for them. It doesn’t really matter</w:t>
+      </w:r>
+      <w:r>
+        <w:t xml:space="preserve"> since they’re FAKERS.</w:t>
+      </w:r>
+      <w:r>
+        <w:t xml:space="preserve"> Also added the products into the product</w:t>
+      </w:r>
+      <w:r>
+        <w:t xml:space="preserve"> table because the website needs products to purchase huzzah</w:t>
+      </w:r>
+      <w:r>
+        <w:t>.</w:t>
+      </w:r>
+    </w:p>
+    <w:p>
+      <w:pPr>
+        <w:pStyle w:val="Heading2"/>
+      </w:pPr>
+      <w:r>
+        <w:t xml:space="preserve">June </w:t>
+      </w:r>
+      <w:r>
+        <w:t>29</w:t>
+      </w:r>
+      <w:r>
+        <w:rPr>
+          <w:vertAlign w:val="superscript"/>
+        </w:rPr>
+        <w:t>th</w:t>
+      </w:r>
+    </w:p>
+    <w:p>
+      <w:r>
+        <w:t>I removed</w:t>
+      </w:r>
+      <w:r>
+        <w:t xml:space="preserve"> the </w:t>
+      </w:r>
+      <w:proofErr w:type="spellStart"/>
+      <w:r>
+        <w:t>productdetails</w:t>
+      </w:r>
+      <w:proofErr w:type="spellEnd"/>
+      <w:r>
+        <w:t xml:space="preserve"> from the </w:t>
+      </w:r>
+      <w:r>
+        <w:t>product table because I wasn’t going to end up using it</w:t>
+      </w:r>
+      <w:r>
+        <w:t xml:space="preserve"> and we need to spare </w:t>
+      </w:r>
+      <w:proofErr w:type="gramStart"/>
+      <w:r>
+        <w:t>each and every</w:t>
+      </w:r>
+      <w:proofErr w:type="gramEnd"/>
+      <w:r>
+        <w:t xml:space="preserve"> bit of storage in our database </w:t>
+      </w:r>
+      <w:r>
+        <w:rPr>
+          <mc:AlternateContent>
+            <mc:Choice Requires="w16se"/>
+            <mc:Fallback>
+              <w:rFonts w:ascii="Segoe UI Emoji" w:eastAsia="Segoe UI Emoji" w:hAnsi="Segoe UI Emoji" w:cs="Segoe UI Emoji"/>
+            </mc:Fallback>
+          </mc:AlternateContent>
+        </w:rPr>
+        <mc:AlternateContent>
+          <mc:Choice Requires="w16se">
+            <w16se:symEx w16se:font="Segoe UI Emoji" w16se:char="1F60A"/>
+          </mc:Choice>
+          <mc:Fallback>
+            <w:t>😊</w:t>
+          </mc:Fallback>
+        </mc:AlternateContent>
+      </w:r>
+      <w:r>
+        <w:t>.</w:t>
+      </w:r>
+    </w:p>
+    <w:p>
+      <w:pPr>
+        <w:pStyle w:val="Heading2"/>
+      </w:pPr>
+      <w:r>
+        <w:t>July 4</w:t>
+      </w:r>
+      <w:r>
+        <w:rPr>
+          <w:vertAlign w:val="superscript"/>
+        </w:rPr>
+        <w:t>th</w:t>
+      </w:r>
+      <w:r>
+        <w:rPr>
+          <w:vertAlign w:val="superscript"/>
+        </w:rPr>
+        <w:t xml:space="preserve"> </w:t>
+      </w:r>
+      <w:r>
+        <w:t>(isn’t this part of Katy Perry’s “Firework”?)</w:t>
+      </w:r>
+    </w:p>
+    <w:p>
+      <w:r>
+        <w:t xml:space="preserve">I removed the cart table because </w:t>
+      </w:r>
+      <w:r>
+        <w:t>apparently,</w:t>
+      </w:r>
+      <w:r>
+        <w:t xml:space="preserve"> we’ll just be using PHP for the </w:t>
+      </w:r>
+      <w:r>
+        <w:t>cart instead of a table to store it. Floats my boat.</w:t>
+      </w:r>
+      <w:r>
+        <w:t xml:space="preserve"> I also added an images row</w:t>
+      </w:r>
+      <w:r>
+        <w:t xml:space="preserve"> in the products table because my website has a for loop </w:t>
+      </w:r>
+      <w:r>
+        <w:t xml:space="preserve">and for the product’s images to be available I need to put it into the loop but that doesn’t </w:t>
+      </w:r>
+      <w:r>
+        <w:t>work without the images row</w:t>
+      </w:r>
+      <w:r>
+        <w:t>. I only store the name of the image in it, though, not the whole image, since space costs $$$ and we don’t have $$$. Also, images weigh a lot. It’s hard to explain how the thing works but you can see it in my code, it’s</w:t>
+      </w:r>
+      <w:r>
+        <w:t xml:space="preserve"> </w:t>
+      </w:r>
+      <w:proofErr w:type="gramStart"/>
+      <w:r>
+        <w:t>pretty</w:t>
+      </w:r>
+      <w:r>
+        <w:t xml:space="preserve"> </w:t>
+      </w:r>
+      <w:r>
+        <w:t>self-explanatory</w:t>
+      </w:r>
+      <w:proofErr w:type="gramEnd"/>
+      <w:r>
+        <w:t xml:space="preserve"> I’d say.</w:t>
+      </w:r>
+    </w:p>
     <w:p>
       <w:bookmarkStart w:id="0" w:name="_GoBack"/>
       <w:bookmarkEnd w:id="0"/>
@@ -414,6 +1027,49 @@
     <w:name w:val="Normal"/>
     <w:qFormat/>
   </w:style>
+  <w:style w:type="paragraph" w:styleId="Heading1">
+    <w:name w:val="heading 1"/>
+    <w:basedOn w:val="Normal"/>
+    <w:next w:val="Normal"/>
+    <w:link w:val="Heading1Char"/>
+    <w:uiPriority w:val="9"/>
+    <w:qFormat/>
+    <w:rsid w:val="00CF75F2"/>
+    <w:pPr>
+      <w:keepNext/>
+      <w:keepLines/>
+      <w:spacing w:before="240" w:after="0"/>
+      <w:outlineLvl w:val="0"/>
+    </w:pPr>
+    <w:rPr>
+      <w:rFonts w:asciiTheme="majorHAnsi" w:eastAsiaTheme="majorEastAsia" w:hAnsiTheme="majorHAnsi" w:cstheme="majorBidi"/>
+      <w:color w:val="2F5496" w:themeColor="accent1" w:themeShade="BF"/>
+      <w:sz w:val="32"/>
+      <w:szCs w:val="32"/>
+    </w:rPr>
+  </w:style>
+  <w:style w:type="paragraph" w:styleId="Heading2">
+    <w:name w:val="heading 2"/>
+    <w:basedOn w:val="Normal"/>
+    <w:next w:val="Normal"/>
+    <w:link w:val="Heading2Char"/>
+    <w:uiPriority w:val="9"/>
+    <w:unhideWhenUsed/>
+    <w:qFormat/>
+    <w:rsid w:val="00CF75F2"/>
+    <w:pPr>
+      <w:keepNext/>
+      <w:keepLines/>
+      <w:spacing w:before="40" w:after="0"/>
+      <w:outlineLvl w:val="1"/>
+    </w:pPr>
+    <w:rPr>
+      <w:rFonts w:asciiTheme="majorHAnsi" w:eastAsiaTheme="majorEastAsia" w:hAnsiTheme="majorHAnsi" w:cstheme="majorBidi"/>
+      <w:color w:val="2F5496" w:themeColor="accent1" w:themeShade="BF"/>
+      <w:sz w:val="26"/>
+      <w:szCs w:val="26"/>
+    </w:rPr>
+  </w:style>
   <w:style w:type="character" w:default="1" w:styleId="DefaultParagraphFont">
     <w:name w:val="Default Paragraph Font"/>
     <w:uiPriority w:val="1"/>
@@ -440,6 +1096,32 @@
     <w:uiPriority w:val="99"/>
     <w:semiHidden/>
     <w:unhideWhenUsed/>
+  </w:style>
+  <w:style w:type="character" w:customStyle="1" w:styleId="Heading1Char">
+    <w:name w:val="Heading 1 Char"/>
+    <w:basedOn w:val="DefaultParagraphFont"/>
+    <w:link w:val="Heading1"/>
+    <w:uiPriority w:val="9"/>
+    <w:rsid w:val="00CF75F2"/>
+    <w:rPr>
+      <w:rFonts w:asciiTheme="majorHAnsi" w:eastAsiaTheme="majorEastAsia" w:hAnsiTheme="majorHAnsi" w:cstheme="majorBidi"/>
+      <w:color w:val="2F5496" w:themeColor="accent1" w:themeShade="BF"/>
+      <w:sz w:val="32"/>
+      <w:szCs w:val="32"/>
+    </w:rPr>
+  </w:style>
+  <w:style w:type="character" w:customStyle="1" w:styleId="Heading2Char">
+    <w:name w:val="Heading 2 Char"/>
+    <w:basedOn w:val="DefaultParagraphFont"/>
+    <w:link w:val="Heading2"/>
+    <w:uiPriority w:val="9"/>
+    <w:rsid w:val="00CF75F2"/>
+    <w:rPr>
+      <w:rFonts w:asciiTheme="majorHAnsi" w:eastAsiaTheme="majorEastAsia" w:hAnsiTheme="majorHAnsi" w:cstheme="majorBidi"/>
+      <w:color w:val="2F5496" w:themeColor="accent1" w:themeShade="BF"/>
+      <w:sz w:val="26"/>
+      <w:szCs w:val="26"/>
+    </w:rPr>
   </w:style>
 </w:styles>
 </file>

</xml_diff>